<commit_message>
add names lack studio4
</commit_message>
<xml_diff>
--- a/studios/studio1_compile/Studio1.docx
+++ b/studios/studio1_compile/Studio1.docx
@@ -20,7 +20,20 @@
       <w:r>
         <w:t xml:space="preserve"> Xu</w:t>
       </w:r>
-    </w:p>
+      <w:bookmarkStart w:id="0" w:name="_GoBack"/>
+      <w:r>
+        <w:t xml:space="preserve">, Jiangnan Liu, </w:t>
+      </w:r>
+      <w:proofErr w:type="spellStart"/>
+      <w:r>
+        <w:t>Zhe</w:t>
+      </w:r>
+      <w:proofErr w:type="spellEnd"/>
+      <w:r>
+        <w:t xml:space="preserve"> Wang</w:t>
+      </w:r>
+    </w:p>
+    <w:bookmarkEnd w:id="0"/>
     <w:p/>
     <w:p>
       <w:r>
@@ -41,8 +54,11 @@
     </w:p>
     <w:p>
       <w:r>
+        <w:rPr>
+          <w:noProof/>
+        </w:rPr>
         <w:drawing>
-          <wp:inline distT="0" distB="0" distL="0" distR="0" wp14:anchorId="0C84BE78" wp14:editId="1B96EF3A">
+          <wp:inline distT="0" distB="0" distL="0" distR="0" wp14:anchorId="1B549D90" wp14:editId="182D5DE7">
             <wp:extent cx="4533900" cy="762000"/>
             <wp:effectExtent l="0" t="0" r="0" b="0"/>
             <wp:docPr id="1" name="Picture 1"/>
@@ -92,8 +108,11 @@
     <w:p/>
     <w:p>
       <w:r>
+        <w:rPr>
+          <w:noProof/>
+        </w:rPr>
         <w:drawing>
-          <wp:inline distT="0" distB="0" distL="0" distR="0" wp14:anchorId="3CAF6AE3" wp14:editId="2A5AA12D">
+          <wp:inline distT="0" distB="0" distL="0" distR="0" wp14:anchorId="1F78306D" wp14:editId="60E68057">
             <wp:extent cx="5829300" cy="2832100"/>
             <wp:effectExtent l="0" t="0" r="0" b="0"/>
             <wp:docPr id="2" name="Picture 2"/>
@@ -151,8 +170,6 @@
       <w:r>
         <w:t>It took 7 minutes to compile the kernel.</w:t>
       </w:r>
-      <w:bookmarkStart w:id="0" w:name="_GoBack"/>
-      <w:bookmarkEnd w:id="0"/>
     </w:p>
     <w:sectPr>
       <w:pgSz w:w="12240" w:h="15840"/>

</xml_diff>